<commit_message>
caratula + eliminacion de los set @resultado colgados
</commit_message>
<xml_diff>
--- a/Estrategia.docx
+++ b/Estrategia.docx
@@ -89,8 +89,6 @@
         </w:rPr>
         <w:t>2do cuatrimestre 2019</w:t>
       </w:r>
-      <w:bookmarkStart w:id="0" w:name="_GoBack"/>
-      <w:bookmarkEnd w:id="0"/>
     </w:p>
     <w:p>
       <w:pPr>
@@ -100,21 +98,12 @@
           <w:szCs w:val="40"/>
         </w:rPr>
       </w:pPr>
-      <w:proofErr w:type="spellStart"/>
       <w:r>
         <w:rPr>
           <w:sz w:val="40"/>
           <w:szCs w:val="40"/>
         </w:rPr>
-        <w:t>Frba</w:t>
-      </w:r>
-      <w:proofErr w:type="spellEnd"/>
-      <w:r>
-        <w:rPr>
-          <w:sz w:val="40"/>
-          <w:szCs w:val="40"/>
-        </w:rPr>
-        <w:t xml:space="preserve"> Ofertas</w:t>
+        <w:t>Frba Ofertas</w:t>
       </w:r>
     </w:p>
     <w:p/>
@@ -171,13 +160,23 @@
           <w:tcPr>
             <w:tcW w:w="4247" w:type="dxa"/>
           </w:tcPr>
-          <w:p/>
+          <w:p>
+            <w:r>
+              <w:t>Kevin Nelson Wagner</w:t>
+            </w:r>
+          </w:p>
         </w:tc>
         <w:tc>
           <w:tcPr>
             <w:tcW w:w="4247" w:type="dxa"/>
           </w:tcPr>
-          <w:p/>
+          <w:p>
+            <w:r>
+              <w:t>163.888-9</w:t>
+            </w:r>
+            <w:bookmarkStart w:id="0" w:name="_GoBack"/>
+            <w:bookmarkEnd w:id="0"/>
+          </w:p>
         </w:tc>
       </w:tr>
       <w:tr>
@@ -1702,15 +1701,7 @@
     </w:p>
     <w:p>
       <w:r>
-        <w:t xml:space="preserve">Esta sección esta encargada del </w:t>
-      </w:r>
-      <w:proofErr w:type="spellStart"/>
-      <w:r>
-        <w:t>login</w:t>
-      </w:r>
-      <w:proofErr w:type="spellEnd"/>
-      <w:r>
-        <w:t xml:space="preserve"> de los usuarios y ABM de roles. Se controla la cantidad de intentos fallidos que realiza el usuario al momento de ingresar al sistema y bloquear su acceso dándolo de baja lógica si sobrepasa el límite de intentos establecidos. La base de datos </w:t>
+        <w:t xml:space="preserve">Esta sección esta encargada del login de los usuarios y ABM de roles. Se controla la cantidad de intentos fallidos que realiza el usuario al momento de ingresar al sistema y bloquear su acceso dándolo de baja lógica si sobrepasa el límite de intentos establecidos. La base de datos </w:t>
       </w:r>
       <w:r>
         <w:t xml:space="preserve">está preparada en caso de que se decida en un futuro que un usuario pueda poseer más de un </w:t>
@@ -2063,15 +2054,7 @@
         <w:t>Sección encargada de gestionar los registros de las facturas. Cad</w:t>
       </w:r>
       <w:r>
-        <w:t xml:space="preserve">a acción de facturación responderá ante un proveedor relacionando cada registro de compra que se haya realizado en las ofertas publicadas del proveedor en un período de tiempo. Cada Registro de </w:t>
-      </w:r>
-      <w:proofErr w:type="spellStart"/>
-      <w:r>
-        <w:t>Item_Factura</w:t>
-      </w:r>
-      <w:proofErr w:type="spellEnd"/>
-      <w:r>
-        <w:t xml:space="preserve"> tendrá el total y la fecha de compra de cada compra realizada por los clientes.</w:t>
+        <w:t>a acción de facturación responderá ante un proveedor relacionando cada registro de compra que se haya realizado en las ofertas publicadas del proveedor en un período de tiempo. Cada Registro de Item_Factura tendrá el total y la fecha de compra de cada compra realizada por los clientes.</w:t>
       </w:r>
     </w:p>
     <w:p/>
@@ -2196,46 +2179,23 @@
         <w:pStyle w:val="Ttulo1"/>
       </w:pPr>
       <w:bookmarkStart w:id="5" w:name="_Toc24556435"/>
-      <w:proofErr w:type="spellStart"/>
       <w:r>
         <w:t>Triggers</w:t>
       </w:r>
       <w:bookmarkEnd w:id="5"/>
-      <w:proofErr w:type="spellEnd"/>
-    </w:p>
-    <w:p/>
-    <w:p>
-      <w:r>
-        <w:t xml:space="preserve">Se implemento un solo </w:t>
-      </w:r>
-      <w:proofErr w:type="spellStart"/>
-      <w:r>
-        <w:t>trigger</w:t>
-      </w:r>
-      <w:proofErr w:type="spellEnd"/>
-      <w:r>
-        <w:t xml:space="preserve"> para la solución de este Trabajo Práctico</w:t>
+    </w:p>
+    <w:p/>
+    <w:p>
+      <w:r>
+        <w:t>Se implemento un solo trigger para la solución de este Trabajo Práctico</w:t>
       </w:r>
     </w:p>
     <w:p>
       <w:r>
         <w:t xml:space="preserve">GDDS2.cargaCredito: </w:t>
       </w:r>
-      <w:proofErr w:type="spellStart"/>
-      <w:r>
-        <w:t>trigger</w:t>
-      </w:r>
-      <w:proofErr w:type="spellEnd"/>
-      <w:r>
-        <w:t xml:space="preserve"> destinado a actualizar el saldo de un determinado cliente después del ingreso de un registro de carga de crédito en la tabla “</w:t>
-      </w:r>
-      <w:proofErr w:type="spellStart"/>
-      <w:r>
-        <w:t>credito</w:t>
-      </w:r>
-      <w:proofErr w:type="spellEnd"/>
-      <w:r>
-        <w:t>”.</w:t>
+      <w:r>
+        <w:t>trigger destinado a actualizar el saldo de un determinado cliente después del ingreso de un registro de carga de crédito en la tabla “credito”.</w:t>
       </w:r>
     </w:p>
     <w:p/>
@@ -2245,27 +2205,14 @@
       </w:pPr>
       <w:bookmarkStart w:id="6" w:name="_Toc24556436"/>
       <w:r>
-        <w:t xml:space="preserve">Store </w:t>
-      </w:r>
-      <w:proofErr w:type="spellStart"/>
-      <w:r>
-        <w:t>Procedures</w:t>
+        <w:t>Store Procedures</w:t>
       </w:r>
       <w:bookmarkEnd w:id="6"/>
-      <w:proofErr w:type="spellEnd"/>
-    </w:p>
-    <w:p/>
-    <w:p>
-      <w:r>
-        <w:t xml:space="preserve">Se implementaron 7 store </w:t>
-      </w:r>
-      <w:proofErr w:type="spellStart"/>
-      <w:r>
-        <w:t>procedures</w:t>
-      </w:r>
-      <w:proofErr w:type="spellEnd"/>
-      <w:r>
-        <w:t xml:space="preserve"> para la solución de este Trabajo Práctico de los cuales 3 de ellos están destinados a la migración de los registros de la base de datos.</w:t>
+    </w:p>
+    <w:p/>
+    <w:p>
+      <w:r>
+        <w:t>Se implementaron 7 store procedures para la solución de este Trabajo Práctico de los cuales 3 de ellos están destinados a la migración de los registros de la base de datos.</w:t>
       </w:r>
     </w:p>
     <w:p>
@@ -2276,11 +2223,9 @@
           <w:numId w:val="2"/>
         </w:numPr>
       </w:pPr>
-      <w:proofErr w:type="spellStart"/>
       <w:r>
         <w:t>migrarComprasEntregadas</w:t>
       </w:r>
-      <w:proofErr w:type="spellEnd"/>
     </w:p>
     <w:p>
       <w:pPr>
@@ -2290,11 +2235,9 @@
           <w:numId w:val="2"/>
         </w:numPr>
       </w:pPr>
-      <w:proofErr w:type="spellStart"/>
       <w:r>
         <w:t>migrarComprasSinEntregas</w:t>
       </w:r>
-      <w:proofErr w:type="spellEnd"/>
     </w:p>
     <w:p>
       <w:pPr>
@@ -2304,36 +2247,18 @@
           <w:numId w:val="2"/>
         </w:numPr>
       </w:pPr>
-      <w:proofErr w:type="spellStart"/>
       <w:r>
         <w:t>cargarFactura</w:t>
       </w:r>
-      <w:proofErr w:type="spellEnd"/>
-    </w:p>
-    <w:p>
-      <w:r>
-        <w:t xml:space="preserve">Los primeros 2 store </w:t>
-      </w:r>
-      <w:proofErr w:type="spellStart"/>
-      <w:r>
-        <w:t>procedures</w:t>
-      </w:r>
-      <w:proofErr w:type="spellEnd"/>
-      <w:r>
-        <w:t xml:space="preserve"> están destinados a migrar los registros de la tabla maestra a la tabla Entregas, migrando por partes para controlar cuales registros de compras fueron entregados y cuáles no.</w:t>
-      </w:r>
-    </w:p>
-    <w:p>
-      <w:r>
-        <w:t xml:space="preserve">El tercer store </w:t>
-      </w:r>
-      <w:proofErr w:type="spellStart"/>
-      <w:r>
-        <w:t>procedure</w:t>
-      </w:r>
-      <w:proofErr w:type="spellEnd"/>
-      <w:r>
-        <w:t xml:space="preserve"> </w:t>
+    </w:p>
+    <w:p>
+      <w:r>
+        <w:t>Los primeros 2 store procedures están destinados a migrar los registros de la tabla maestra a la tabla Entregas, migrando por partes para controlar cuales registros de compras fueron entregados y cuáles no.</w:t>
+      </w:r>
+    </w:p>
+    <w:p>
+      <w:r>
+        <w:t xml:space="preserve">El tercer store procedure </w:t>
       </w:r>
       <w:r>
         <w:t>está</w:t>
@@ -2344,15 +2269,7 @@
     </w:p>
     <w:p>
       <w:r>
-        <w:t xml:space="preserve">Estos 3 store </w:t>
-      </w:r>
-      <w:proofErr w:type="spellStart"/>
-      <w:r>
-        <w:t>procedures</w:t>
-      </w:r>
-      <w:proofErr w:type="spellEnd"/>
-      <w:r>
-        <w:t xml:space="preserve"> se eliminan una vez realizada su ejecución.</w:t>
+        <w:t>Estos 3 store procedures se eliminan una vez realizada su ejecución.</w:t>
       </w:r>
     </w:p>
     <w:p>
@@ -2376,15 +2293,7 @@
         <w:t xml:space="preserve"> la fecha “actual” que se tomará del archivo de configuración del sistema</w:t>
       </w:r>
       <w:r>
-        <w:t xml:space="preserve">. El store </w:t>
-      </w:r>
-      <w:proofErr w:type="spellStart"/>
-      <w:r>
-        <w:t>procedure</w:t>
-      </w:r>
-      <w:proofErr w:type="spellEnd"/>
-      <w:r>
-        <w:t xml:space="preserve"> verificara primero si el cupón pertenece al proveedor y si el cupón aun no ha sido canjeado.</w:t>
+        <w:t>. El store procedure verificara primero si el cupón pertenece al proveedor y si el cupón aun no ha sido canjeado.</w:t>
       </w:r>
     </w:p>
     <w:p>
@@ -2396,23 +2305,7 @@
         </w:numPr>
       </w:pPr>
       <w:r>
-        <w:t xml:space="preserve">GDDS2.existe_usuario: Se encarga de la validación del </w:t>
-      </w:r>
-      <w:proofErr w:type="spellStart"/>
-      <w:r>
-        <w:t>login</w:t>
-      </w:r>
-      <w:proofErr w:type="spellEnd"/>
-      <w:r>
-        <w:t xml:space="preserve">, ya que es más fácil realizar la verificación de la contraseña a nivel dato que a nivel objeto. También actualiza la cantidad de intentos en el caso de error de </w:t>
-      </w:r>
-      <w:proofErr w:type="spellStart"/>
-      <w:r>
-        <w:t>logeo</w:t>
-      </w:r>
-      <w:proofErr w:type="spellEnd"/>
-      <w:r>
-        <w:t>.</w:t>
+        <w:t>GDDS2.existe_usuario: Se encarga de la validación del login, ya que es más fácil realizar la verificación de la contraseña a nivel dato que a nivel objeto. También actualiza la cantidad de intentos en el caso de error de logeo.</w:t>
       </w:r>
     </w:p>
     <w:p>
@@ -2431,15 +2324,8 @@
       </w:r>
       <w:r>
         <w:lastRenderedPageBreak/>
-        <w:t xml:space="preserve">configuración del sistema para registrar cuando se </w:t>
-      </w:r>
-      <w:proofErr w:type="spellStart"/>
-      <w:proofErr w:type="gramStart"/>
-      <w:r>
-        <w:t>facturó.Se</w:t>
-      </w:r>
-      <w:proofErr w:type="spellEnd"/>
-      <w:proofErr w:type="gramEnd"/>
+        <w:t>configuración del sistema para registrar cuando se facturó.Se</w:t>
+      </w:r>
       <w:r>
         <w:t xml:space="preserve"> crear el nuevo registro de factura con todas las compras asociadas al proveedor que se hayan confeccionado en el periodo de tiempo indicado.</w:t>
       </w:r>
@@ -2459,11 +2345,7 @@
         <w:t>registrar la compra de un cliente con todas las verificaciones necesarias para lograr el éxito de ésta. Recibe el código del cliente, código de la oferta, la cantidad demandada por el cliente y</w:t>
       </w:r>
       <w:r>
-        <w:t xml:space="preserve"> la fecha “actual” otorgada por el </w:t>
-      </w:r>
-      <w:proofErr w:type="gramStart"/>
-      <w:r>
-        <w:t xml:space="preserve">sistema </w:t>
+        <w:t xml:space="preserve"> la fecha “actual” otorgada por el sistema </w:t>
       </w:r>
       <w:r>
         <w:t xml:space="preserve"> dev</w:t>
@@ -2471,7 +2353,6 @@
       <w:r>
         <w:t>olviendo</w:t>
       </w:r>
-      <w:proofErr w:type="gramEnd"/>
       <w:r>
         <w:t xml:space="preserve"> el código de compra resultante para que éste pueda canjearl</w:t>
       </w:r>
@@ -2513,39 +2394,21 @@
         <w:pStyle w:val="Ttulo2"/>
       </w:pPr>
       <w:bookmarkStart w:id="9" w:name="_Toc24556439"/>
-      <w:proofErr w:type="spellStart"/>
-      <w:r>
-        <w:t>Login</w:t>
-      </w:r>
-      <w:proofErr w:type="spellEnd"/>
-      <w:r>
-        <w:t xml:space="preserve"> y Seguridad</w:t>
+      <w:r>
+        <w:t>Login y Seguridad</w:t>
       </w:r>
       <w:bookmarkEnd w:id="9"/>
     </w:p>
     <w:p/>
     <w:p>
       <w:r>
-        <w:t xml:space="preserve">Se prosiguió a implementar el sistema de </w:t>
-      </w:r>
-      <w:proofErr w:type="spellStart"/>
-      <w:r>
-        <w:t>login</w:t>
-      </w:r>
-      <w:proofErr w:type="spellEnd"/>
-      <w:r>
-        <w:t xml:space="preserve"> tal cual se pidió, con un administrador ya creado en el momento de ejecutar la migración de la base de datos. </w:t>
-      </w:r>
-    </w:p>
-    <w:p>
-      <w:r>
-        <w:t xml:space="preserve">Nombre de usuario: </w:t>
-      </w:r>
-      <w:proofErr w:type="spellStart"/>
-      <w:r>
-        <w:t>admin</w:t>
-      </w:r>
-      <w:proofErr w:type="spellEnd"/>
+        <w:t xml:space="preserve">Se prosiguió a implementar el sistema de login tal cual se pidió, con un administrador ya creado en el momento de ejecutar la migración de la base de datos. </w:t>
+      </w:r>
+    </w:p>
+    <w:p>
+      <w:r>
+        <w:t>Nombre de usuario: admin</w:t>
+      </w:r>
     </w:p>
     <w:p>
       <w:r>
@@ -2588,39 +2451,7 @@
     <w:p/>
     <w:p>
       <w:r>
-        <w:t xml:space="preserve">Se creó el </w:t>
-      </w:r>
-      <w:proofErr w:type="spellStart"/>
-      <w:r>
-        <w:t>abm</w:t>
-      </w:r>
-      <w:proofErr w:type="spellEnd"/>
-      <w:r>
-        <w:t xml:space="preserve"> de clientes con los requisitos exigidos por el enunciado. Para evitar los clientes gemelos la tabla Cliente tiene las columnas de </w:t>
-      </w:r>
-      <w:proofErr w:type="spellStart"/>
-      <w:r>
-        <w:t>dni</w:t>
-      </w:r>
-      <w:proofErr w:type="spellEnd"/>
-      <w:r>
-        <w:t xml:space="preserve"> con la propiedad </w:t>
-      </w:r>
-      <w:proofErr w:type="spellStart"/>
-      <w:r>
-        <w:t>unique</w:t>
-      </w:r>
-      <w:proofErr w:type="spellEnd"/>
-      <w:r>
-        <w:t xml:space="preserve"> para verificar que no haya otro usuario con los mismos datos identificatorios. Se creo el listado de clientes tal cual se solicitó con los filtros solicitados y la baja lógica de los mismos </w:t>
-      </w:r>
-      <w:proofErr w:type="spellStart"/>
-      <w:r>
-        <w:t>inposibilita</w:t>
-      </w:r>
-      <w:proofErr w:type="spellEnd"/>
-      <w:r>
-        <w:t xml:space="preserve"> el acceso a sus funcionalidades correspondientes.</w:t>
+        <w:t>Se creó el abm de clientes con los requisitos exigidos por el enunciado. Para evitar los clientes gemelos la tabla Cliente tiene las columnas de dni con la propiedad unique para verificar que no haya otro usuario con los mismos datos identificatorios. Se creo el listado de clientes tal cual se solicitó con los filtros solicitados y la baja lógica de los mismos inposibilita el acceso a sus funcionalidades correspondientes.</w:t>
       </w:r>
     </w:p>
     <w:p>
@@ -2637,23 +2468,7 @@
     <w:p/>
     <w:p>
       <w:r>
-        <w:t xml:space="preserve">Se creó el ABM de proveedores con los requisitos provistos por el enunciado. Las columnas </w:t>
-      </w:r>
-      <w:proofErr w:type="spellStart"/>
-      <w:r>
-        <w:t>cuit</w:t>
-      </w:r>
-      <w:proofErr w:type="spellEnd"/>
-      <w:r>
-        <w:t xml:space="preserve"> y razón social de la tabla Proveedores de la base de datos son </w:t>
-      </w:r>
-      <w:proofErr w:type="spellStart"/>
-      <w:r>
-        <w:t>unique</w:t>
-      </w:r>
-      <w:proofErr w:type="spellEnd"/>
-      <w:r>
-        <w:t>, garantizando evitar la repetición de dichos campos. Ante la baja lógica de un proveedor, no podrá confeccionar ofertas tal cual se piden en el enunciado. Los proveedores pueden modificar todos los datos solicitados.</w:t>
+        <w:t>Se creó el ABM de proveedores con los requisitos provistos por el enunciado. Las columnas cuit y razón social de la tabla Proveedores de la base de datos son unique, garantizando evitar la repetición de dichos campos. Ante la baja lógica de un proveedor, no podrá confeccionar ofertas tal cual se piden en el enunciado. Los proveedores pueden modificar todos los datos solicitados.</w:t>
       </w:r>
     </w:p>
     <w:p/>
@@ -2708,15 +2523,7 @@
     <w:p/>
     <w:p>
       <w:r>
-        <w:t xml:space="preserve">Se crea un store </w:t>
-      </w:r>
-      <w:proofErr w:type="spellStart"/>
-      <w:r>
-        <w:t>procedure</w:t>
-      </w:r>
-      <w:proofErr w:type="spellEnd"/>
-      <w:r>
-        <w:t xml:space="preserve"> dedicado a la compra de una oferta, con todas las validaciones requeridas (comprobar el limite de compras de una oferta por cliente, validación del saldo, validación del stock de la oferta). En cada caso se tomará como fecha de compra la fecha establecida en el archivo de configuración del sistema y no del sistema operativo.</w:t>
+        <w:t>Se crea un store procedure dedicado a la compra de una oferta, con todas las validaciones requeridas (comprobar el limite de compras de una oferta por cliente, validación del saldo, validación del stock de la oferta). En cada caso se tomará como fecha de compra la fecha establecida en el archivo de configuración del sistema y no del sistema operativo.</w:t>
       </w:r>
     </w:p>
     <w:p/>
@@ -2733,34 +2540,10 @@
     <w:p/>
     <w:p>
       <w:r>
-        <w:t xml:space="preserve">Se desarrolla un store </w:t>
-      </w:r>
-      <w:proofErr w:type="spellStart"/>
-      <w:r>
-        <w:t>procedure</w:t>
-      </w:r>
-      <w:proofErr w:type="spellEnd"/>
-      <w:r>
-        <w:t xml:space="preserve"> dedicado a la ejecución del canje de un cupón</w:t>
-      </w:r>
-      <w:r>
-        <w:t xml:space="preserve"> encargándose de todas las validaciones </w:t>
-      </w:r>
-      <w:proofErr w:type="spellStart"/>
-      <w:r>
-        <w:t>dicatadas</w:t>
-      </w:r>
-      <w:proofErr w:type="spellEnd"/>
-      <w:r>
-        <w:t xml:space="preserve"> por el enunciado.  Por cada </w:t>
-      </w:r>
-      <w:proofErr w:type="spellStart"/>
-      <w:r>
-        <w:t>cupon</w:t>
-      </w:r>
-      <w:proofErr w:type="spellEnd"/>
-      <w:r>
-        <w:t xml:space="preserve"> canjeado se crea un nuevo registro en la tabla Entregas con la fecha establecida por el archivo de configuración del sistema.</w:t>
+        <w:t>Se desarrolla un store procedure dedicado a la ejecución del canje de un cupón</w:t>
+      </w:r>
+      <w:r>
+        <w:t xml:space="preserve"> encargándose de todas las validaciones dicatadas por el enunciado.  Por cada cupon canjeado se crea un nuevo registro en la tabla Entregas con la fecha establecida por el archivo de configuración del sistema.</w:t>
       </w:r>
     </w:p>
     <w:p/>
@@ -2777,15 +2560,7 @@
     </w:p>
     <w:p>
       <w:r>
-        <w:t xml:space="preserve">Se crea un store </w:t>
-      </w:r>
-      <w:proofErr w:type="spellStart"/>
-      <w:r>
-        <w:t>procedure</w:t>
-      </w:r>
-      <w:proofErr w:type="spellEnd"/>
-      <w:r>
-        <w:t xml:space="preserve"> para dicha funcionalidad a partir del ingreso del código del proveedor y las dos fechas para definir el periodo de facturación reuniendo las compras </w:t>
+        <w:t xml:space="preserve">Se crea un store procedure para dicha funcionalidad a partir del ingreso del código del proveedor y las dos fechas para definir el periodo de facturación reuniendo las compras </w:t>
       </w:r>
       <w:r>
         <w:lastRenderedPageBreak/>
@@ -3909,7 +3684,7 @@
 </file>
 
 <file path=customXml/itemProps1.xml><?xml version="1.0" encoding="utf-8"?>
-<ds:datastoreItem xmlns:ds="http://schemas.openxmlformats.org/officeDocument/2006/customXml" ds:itemID="{627748B0-4389-4D4E-9E33-89086BEB5896}">
+<ds:datastoreItem xmlns:ds="http://schemas.openxmlformats.org/officeDocument/2006/customXml" ds:itemID="{1A2168B2-A6D2-45EC-ADD8-CFB0ADC431D4}">
   <ds:schemaRefs>
     <ds:schemaRef ds:uri="http://schemas.openxmlformats.org/officeDocument/2006/bibliography"/>
   </ds:schemaRefs>

</xml_diff>